<commit_message>
changes to event table 2.0
</commit_message>
<xml_diff>
--- a/eventTable/Beat-Boxer-Event-Table 2.0.docx
+++ b/eventTable/Beat-Boxer-Event-Table 2.0.docx
@@ -3,6 +3,7 @@
 <w:document xmlns:wpc="http://schemas.microsoft.com/office/word/2010/wordprocessingCanvas" xmlns:mc="http://schemas.openxmlformats.org/markup-compatibility/2006" xmlns:o="urn:schemas-microsoft-com:office:office" xmlns:r="http://schemas.openxmlformats.org/officeDocument/2006/relationships" xmlns:m="http://schemas.openxmlformats.org/officeDocument/2006/math" xmlns:v="urn:schemas-microsoft-com:vml" xmlns:wp14="http://schemas.microsoft.com/office/word/2010/wordprocessingDrawing" xmlns:wp="http://schemas.openxmlformats.org/drawingml/2006/wordprocessingDrawing" xmlns:w10="urn:schemas-microsoft-com:office:word" xmlns:w="http://schemas.openxmlformats.org/wordprocessingml/2006/main" xmlns:w14="http://schemas.microsoft.com/office/word/2010/wordml" xmlns:w15="http://schemas.microsoft.com/office/word/2012/wordml" xmlns:wpg="http://schemas.microsoft.com/office/word/2010/wordprocessingGroup" xmlns:wpi="http://schemas.microsoft.com/office/word/2010/wordprocessingInk" xmlns:wne="http://schemas.microsoft.com/office/word/2006/wordml" xmlns:wps="http://schemas.microsoft.com/office/word/2010/wordprocessingShape" mc:Ignorable="w14 w15 wp14">
   <w:body>
     <w:p>
+      <w:proofErr w:type="gramStart"/>
       <w:r>
         <w:rPr>
           <w:b/>
@@ -10,6 +11,7 @@
         </w:rPr>
         <w:t>EVENT  TABLE</w:t>
       </w:r>
+      <w:proofErr w:type="gramEnd"/>
       <w:r>
         <w:t>:  List all the events that you anticipate your software will do and fill in the rest of the columns</w:t>
       </w:r>
@@ -524,7 +526,15 @@
           </w:tcPr>
           <w:p>
             <w:r>
-              <w:t>Keyboard (Space Bar) Cotroller (360 Pad RT)</w:t>
+              <w:t xml:space="preserve">Keyboard (Space Bar) </w:t>
+            </w:r>
+            <w:proofErr w:type="spellStart"/>
+            <w:r>
+              <w:t>Cotroller</w:t>
+            </w:r>
+            <w:proofErr w:type="spellEnd"/>
+            <w:r>
+              <w:t xml:space="preserve"> (360 Pad RT)</w:t>
             </w:r>
           </w:p>
         </w:tc>
@@ -619,7 +629,15 @@
           </w:tcPr>
           <w:p>
             <w:r>
-              <w:t>Character air dive and punches the ground for an area of effect (AoE)</w:t>
+              <w:t>Character air dive and punches the ground for an area of effect (</w:t>
+            </w:r>
+            <w:proofErr w:type="spellStart"/>
+            <w:r>
+              <w:t>AoE</w:t>
+            </w:r>
+            <w:proofErr w:type="spellEnd"/>
+            <w:r>
+              <w:t>)</w:t>
             </w:r>
           </w:p>
         </w:tc>
@@ -895,7 +913,39 @@
           </w:tcPr>
           <w:p>
             <w:r>
-              <w:t xml:space="preserve">Character does Meia Lua de Compasso Dupla </w:t>
+              <w:t xml:space="preserve">Character does </w:t>
+            </w:r>
+            <w:proofErr w:type="spellStart"/>
+            <w:r>
+              <w:t>Meia</w:t>
+            </w:r>
+            <w:proofErr w:type="spellEnd"/>
+            <w:r>
+              <w:t xml:space="preserve"> </w:t>
+            </w:r>
+            <w:proofErr w:type="spellStart"/>
+            <w:r>
+              <w:t>Lua</w:t>
+            </w:r>
+            <w:proofErr w:type="spellEnd"/>
+            <w:r>
+              <w:t xml:space="preserve"> de </w:t>
+            </w:r>
+            <w:proofErr w:type="spellStart"/>
+            <w:r>
+              <w:t>Compasso</w:t>
+            </w:r>
+            <w:proofErr w:type="spellEnd"/>
+            <w:r>
+              <w:t xml:space="preserve"> </w:t>
+            </w:r>
+            <w:proofErr w:type="spellStart"/>
+            <w:r>
+              <w:t>Dupla</w:t>
+            </w:r>
+            <w:proofErr w:type="spellEnd"/>
+            <w:r>
+              <w:t xml:space="preserve"> </w:t>
             </w:r>
           </w:p>
         </w:tc>
@@ -962,8 +1012,13 @@
           </w:tcPr>
           <w:p>
             <w:r>
-              <w:t>Character does bencao</w:t>
-            </w:r>
+              <w:t xml:space="preserve">Character does </w:t>
+            </w:r>
+            <w:proofErr w:type="spellStart"/>
+            <w:r>
+              <w:t>bencao</w:t>
+            </w:r>
+            <w:proofErr w:type="spellEnd"/>
           </w:p>
           <w:p>
             <w:r>
@@ -1244,9 +1299,19 @@
             <w:r>
               <w:t>Light Kick (</w:t>
             </w:r>
-            <w:r>
-              <w:t>Meia-lua de Frente</w:t>
-            </w:r>
+            <w:proofErr w:type="spellStart"/>
+            <w:r>
+              <w:t>Meia-lua</w:t>
+            </w:r>
+            <w:proofErr w:type="spellEnd"/>
+            <w:r>
+              <w:t xml:space="preserve"> de </w:t>
+            </w:r>
+            <w:proofErr w:type="spellStart"/>
+            <w:r>
+              <w:t>Frente</w:t>
+            </w:r>
+            <w:proofErr w:type="spellEnd"/>
             <w:r>
               <w:t>) to give distance to the enemy form the user (up direction)</w:t>
             </w:r>
@@ -2102,7 +2167,15 @@
           </w:tcPr>
           <w:p>
             <w:r>
-              <w:t xml:space="preserve">Before the Corkscew animation finish the character </w:t>
+              <w:t xml:space="preserve">Before the </w:t>
+            </w:r>
+            <w:proofErr w:type="spellStart"/>
+            <w:r>
+              <w:t>Corkscew</w:t>
+            </w:r>
+            <w:proofErr w:type="spellEnd"/>
+            <w:r>
+              <w:t xml:space="preserve"> animation finish the character </w:t>
             </w:r>
             <w:r>
               <w:t xml:space="preserve">grabs the enemy </w:t>
@@ -2190,7 +2263,17 @@
           </w:tcPr>
           <w:p>
             <w:r>
-              <w:t>While opponent is in the air Jump+</w:t>
+              <w:t xml:space="preserve">While </w:t>
+            </w:r>
+            <w:r>
+              <w:t>enemy</w:t>
+            </w:r>
+            <w:r>
+              <w:t xml:space="preserve"> is in the air </w:t>
+            </w:r>
+            <w:proofErr w:type="spellStart"/>
+            <w:r>
+              <w:t>Jump+</w:t>
             </w:r>
             <w:r>
               <w:t>G</w:t>
@@ -2198,6 +2281,7 @@
             <w:r>
               <w:t>rapple</w:t>
             </w:r>
+            <w:proofErr w:type="spellEnd"/>
           </w:p>
         </w:tc>
         <w:tc>
@@ -2291,7 +2375,13 @@
           </w:tcPr>
           <w:p>
             <w:r>
-              <w:t xml:space="preserve">Hold Crouch(Key Board CTRL 360 Pad LB) </w:t>
+              <w:t>Hold Crouch(Key Board CTRL 360 Pad LB)</w:t>
+            </w:r>
+            <w:r>
+              <w:t>,</w:t>
+            </w:r>
+            <w:r>
+              <w:t xml:space="preserve"> </w:t>
             </w:r>
             <w:r>
               <w:t xml:space="preserve"> </w:t>
@@ -2404,6 +2494,7 @@
             <w:tcW w:w="1770" w:type="dxa"/>
           </w:tcPr>
           <w:p>
+            <w:bookmarkStart w:id="0" w:name="_GoBack"/>
             <w:r>
               <w:t xml:space="preserve">While Dashing </w:t>
             </w:r>
@@ -2413,6 +2504,7 @@
             <w:r>
               <w:t>ouch(Key Board CTRL 360 Pad LB) + Direction you were Dashing</w:t>
             </w:r>
+            <w:bookmarkEnd w:id="0"/>
           </w:p>
         </w:tc>
         <w:tc>
@@ -2443,8 +2535,6 @@
             <w:r>
               <w:t>Game</w:t>
             </w:r>
-            <w:bookmarkStart w:id="0" w:name="_GoBack"/>
-            <w:bookmarkEnd w:id="0"/>
           </w:p>
         </w:tc>
       </w:tr>
@@ -4301,8 +4391,13 @@
           </w:tcPr>
           <w:p>
             <w:r>
-              <w:t>Select Strenght</w:t>
-            </w:r>
+              <w:t xml:space="preserve">Select </w:t>
+            </w:r>
+            <w:proofErr w:type="spellStart"/>
+            <w:r>
+              <w:t>Strenght</w:t>
+            </w:r>
+            <w:proofErr w:type="spellEnd"/>
           </w:p>
         </w:tc>
         <w:tc>

</xml_diff>

<commit_message>
finished the rest of the used case diagram
</commit_message>
<xml_diff>
--- a/eventTable/Beat-Boxer-Event-Table 2.0.docx
+++ b/eventTable/Beat-Boxer-Event-Table 2.0.docx
@@ -1832,13 +1832,7 @@
               <w:t xml:space="preserve">Hold Crouch(Key Board CTRL 360 Pad LB) Directional (Keyboard A or D 360 Pad Analog left or right), Release crouch + </w:t>
             </w:r>
             <w:r>
-              <w:t xml:space="preserve">Heavy Punch( Keyboard I, 360 Pad  </w:t>
-            </w:r>
-            <w:r>
-              <w:t>Y</w:t>
-            </w:r>
-            <w:r>
-              <w:t>)</w:t>
+              <w:t>Heavy Punch( Keyboard I, 360 Pad  Y)</w:t>
             </w:r>
           </w:p>
         </w:tc>
@@ -2144,10 +2138,7 @@
               <w:t xml:space="preserve">hold </w:t>
             </w:r>
             <w:r>
-              <w:t xml:space="preserve">Grapple </w:t>
-            </w:r>
-            <w:r>
-              <w:t>Keyboard(ALT) Controller(360 pad RT)</w:t>
+              <w:t>Grapple Keyboard(ALT) Controller(360 pad RT)</w:t>
             </w:r>
           </w:p>
         </w:tc>
@@ -2175,22 +2166,13 @@
             </w:r>
             <w:proofErr w:type="spellEnd"/>
             <w:r>
-              <w:t xml:space="preserve"> animation finish the character </w:t>
-            </w:r>
-            <w:r>
-              <w:t xml:space="preserve">grabs the enemy </w:t>
-            </w:r>
-            <w:r>
-              <w:t xml:space="preserve">while using the rotation </w:t>
+              <w:t xml:space="preserve"> animation finish the character grabs the enemy while using the rotation </w:t>
             </w:r>
             <w:r>
               <w:t>on an enemy body as a weapon until stamina has been drain</w:t>
             </w:r>
             <w:r>
-              <w:t xml:space="preserve"> </w:t>
-            </w:r>
-            <w:r>
-              <w:t>can move with this move</w:t>
+              <w:t xml:space="preserve"> can move with this move</w:t>
             </w:r>
             <w:r>
               <w:t xml:space="preserve"> </w:t>
@@ -2381,28 +2363,16 @@
               <w:t>,</w:t>
             </w:r>
             <w:r>
-              <w:t xml:space="preserve"> </w:t>
-            </w:r>
-            <w:r>
-              <w:t xml:space="preserve"> </w:t>
+              <w:t xml:space="preserve">  </w:t>
             </w:r>
             <w:r>
               <w:t>Move left and right twice,</w:t>
             </w:r>
             <w:r>
-              <w:t xml:space="preserve"> Release</w:t>
-            </w:r>
-            <w:r>
-              <w:t xml:space="preserve"> Crouch(Key Board CTRL 360 Pad LB) </w:t>
-            </w:r>
-            <w:r>
-              <w:t xml:space="preserve"> +</w:t>
-            </w:r>
-            <w:r>
-              <w:t xml:space="preserve"> Heavy Punch</w:t>
-            </w:r>
-            <w:r>
-              <w:t>( Keyboard I, 360 Pad  Y)</w:t>
+              <w:t xml:space="preserve"> Release Crouch(Key Board CTRL 360 Pad LB)  +</w:t>
+            </w:r>
+            <w:r>
+              <w:t xml:space="preserve"> Heavy Punch( Keyboard I, 360 Pad  Y)</w:t>
             </w:r>
           </w:p>
         </w:tc>
@@ -2494,17 +2464,9 @@
             <w:tcW w:w="1770" w:type="dxa"/>
           </w:tcPr>
           <w:p>
-            <w:bookmarkStart w:id="0" w:name="_GoBack"/>
-            <w:r>
-              <w:t xml:space="preserve">While Dashing </w:t>
-            </w:r>
-            <w:r>
-              <w:t>Hold Cr</w:t>
-            </w:r>
-            <w:r>
-              <w:t>ouch(Key Board CTRL 360 Pad LB) + Direction you were Dashing</w:t>
-            </w:r>
-            <w:bookmarkEnd w:id="0"/>
+            <w:r>
+              <w:t>While Dashing Hold Crouch(Key Board CTRL 360 Pad LB) + Direction you were Dashing</w:t>
+            </w:r>
           </w:p>
         </w:tc>
         <w:tc>
@@ -3558,7 +3520,7 @@
           </w:tcPr>
           <w:p>
             <w:r>
-              <w:t>Screen Transition</w:t>
+              <w:t>Move to the next zone of the map</w:t>
             </w:r>
           </w:p>
         </w:tc>
@@ -3699,11 +3661,7 @@
           <w:tcPr>
             <w:tcW w:w="1770" w:type="dxa"/>
           </w:tcPr>
-          <w:p>
-            <w:r>
-              <w:t>Game</w:t>
-            </w:r>
-          </w:p>
+          <w:p/>
         </w:tc>
         <w:tc>
           <w:tcPr>
@@ -4140,8 +4098,166 @@
               <w:jc w:val="center"/>
             </w:pPr>
             <w:r>
+              <w:t>2</w:t>
+            </w:r>
+            <w:r>
+              <w:t>8</w:t>
+            </w:r>
+            <w:r>
+              <w:t>.1</w:t>
+            </w:r>
+          </w:p>
+          <w:p>
+            <w:pPr>
+              <w:jc w:val="center"/>
+            </w:pPr>
+          </w:p>
+        </w:tc>
+        <w:tc>
+          <w:tcPr>
+            <w:tcW w:w="1536" w:type="dxa"/>
+          </w:tcPr>
+          <w:p>
+            <w:r>
+              <w:t>Talk to the owner of music Store</w:t>
+            </w:r>
+          </w:p>
+        </w:tc>
+        <w:tc>
+          <w:tcPr>
+            <w:tcW w:w="1770" w:type="dxa"/>
+          </w:tcPr>
+          <w:p>
+            <w:r>
+              <w:t>Press interact (Keyboard E, 360 Pad A)</w:t>
+            </w:r>
+          </w:p>
+        </w:tc>
+        <w:tc>
+          <w:tcPr>
+            <w:tcW w:w="1504" w:type="dxa"/>
+          </w:tcPr>
+          <w:p>
+            <w:r>
+              <w:t>User</w:t>
+            </w:r>
+          </w:p>
+        </w:tc>
+        <w:tc>
+          <w:tcPr>
+            <w:tcW w:w="1548" w:type="dxa"/>
+          </w:tcPr>
+          <w:p>
+            <w:r>
+              <w:t>Store Owner give you mixtape</w:t>
+            </w:r>
+          </w:p>
+        </w:tc>
+        <w:tc>
+          <w:tcPr>
+            <w:tcW w:w="1505" w:type="dxa"/>
+          </w:tcPr>
+          <w:p>
+            <w:r>
+              <w:t>User, Game</w:t>
+            </w:r>
+          </w:p>
+        </w:tc>
+      </w:tr>
+      <w:tr>
+        <w:tc>
+          <w:tcPr>
+            <w:tcW w:w="1487" w:type="dxa"/>
+          </w:tcPr>
+          <w:p/>
+          <w:p>
+            <w:pPr>
+              <w:jc w:val="center"/>
+            </w:pPr>
+            <w:r>
               <w:t>29</w:t>
             </w:r>
+          </w:p>
+          <w:p>
+            <w:pPr>
+              <w:jc w:val="center"/>
+            </w:pPr>
+          </w:p>
+          <w:p>
+            <w:pPr>
+              <w:jc w:val="center"/>
+            </w:pPr>
+          </w:p>
+        </w:tc>
+        <w:tc>
+          <w:tcPr>
+            <w:tcW w:w="1536" w:type="dxa"/>
+          </w:tcPr>
+          <w:p>
+            <w:r>
+              <w:t>Enter Gym</w:t>
+            </w:r>
+          </w:p>
+        </w:tc>
+        <w:tc>
+          <w:tcPr>
+            <w:tcW w:w="1770" w:type="dxa"/>
+          </w:tcPr>
+          <w:p>
+            <w:r>
+              <w:t>Movement</w:t>
+            </w:r>
+          </w:p>
+        </w:tc>
+        <w:tc>
+          <w:tcPr>
+            <w:tcW w:w="1504" w:type="dxa"/>
+          </w:tcPr>
+          <w:p>
+            <w:r>
+              <w:t>User</w:t>
+            </w:r>
+          </w:p>
+        </w:tc>
+        <w:tc>
+          <w:tcPr>
+            <w:tcW w:w="1548" w:type="dxa"/>
+          </w:tcPr>
+          <w:p>
+            <w:r>
+              <w:t>Character spends money on the gym to train and increase his stat or learn new combos</w:t>
+            </w:r>
+          </w:p>
+          <w:p/>
+        </w:tc>
+        <w:tc>
+          <w:tcPr>
+            <w:tcW w:w="1505" w:type="dxa"/>
+          </w:tcPr>
+          <w:p>
+            <w:r>
+              <w:t>User</w:t>
+            </w:r>
+          </w:p>
+        </w:tc>
+      </w:tr>
+      <w:tr>
+        <w:tc>
+          <w:tcPr>
+            <w:tcW w:w="1487" w:type="dxa"/>
+          </w:tcPr>
+          <w:p>
+            <w:pPr>
+              <w:jc w:val="center"/>
+            </w:pPr>
+          </w:p>
+          <w:p>
+            <w:pPr>
+              <w:jc w:val="center"/>
+            </w:pPr>
+            <w:r>
+              <w:t>29</w:t>
+            </w:r>
             <w:r>
               <w:t>.1</w:t>
             </w:r>
@@ -4158,17 +4274,17 @@
           </w:tcPr>
           <w:p>
             <w:r>
-              <w:t>Talk to the owner of music Store</w:t>
-            </w:r>
-          </w:p>
-        </w:tc>
-        <w:tc>
-          <w:tcPr>
-            <w:tcW w:w="1770" w:type="dxa"/>
-          </w:tcPr>
-          <w:p>
-            <w:r>
-              <w:t>Press interact (Keyboard E, 360 Pad A)</w:t>
+              <w:t>Selects stats</w:t>
+            </w:r>
+          </w:p>
+        </w:tc>
+        <w:tc>
+          <w:tcPr>
+            <w:tcW w:w="1770" w:type="dxa"/>
+          </w:tcPr>
+          <w:p>
+            <w:r>
+              <w:t>Press confirmation (Keyboard Enter, 360 Pad A)</w:t>
             </w:r>
           </w:p>
         </w:tc>
@@ -4188,69 +4304,13 @@
           </w:tcPr>
           <w:p>
             <w:r>
-              <w:t>Store Owner give you mixtape</w:t>
-            </w:r>
-          </w:p>
-        </w:tc>
-        <w:tc>
-          <w:tcPr>
-            <w:tcW w:w="1505" w:type="dxa"/>
-          </w:tcPr>
-          <w:p>
-            <w:r>
-              <w:t>User, Game</w:t>
-            </w:r>
-          </w:p>
-        </w:tc>
-      </w:tr>
-      <w:tr>
-        <w:tc>
-          <w:tcPr>
-            <w:tcW w:w="1487" w:type="dxa"/>
-          </w:tcPr>
-          <w:p/>
-          <w:p>
-            <w:pPr>
-              <w:jc w:val="center"/>
-            </w:pPr>
-            <w:r>
-              <w:t>30</w:t>
-            </w:r>
-          </w:p>
-          <w:p>
-            <w:pPr>
-              <w:jc w:val="center"/>
-            </w:pPr>
-          </w:p>
-          <w:p>
-            <w:pPr>
-              <w:jc w:val="center"/>
-            </w:pPr>
-          </w:p>
-        </w:tc>
-        <w:tc>
-          <w:tcPr>
-            <w:tcW w:w="1536" w:type="dxa"/>
-          </w:tcPr>
-          <w:p>
-            <w:r>
-              <w:t>Enter Gym</w:t>
-            </w:r>
-          </w:p>
-        </w:tc>
-        <w:tc>
-          <w:tcPr>
-            <w:tcW w:w="1770" w:type="dxa"/>
-          </w:tcPr>
-          <w:p>
-            <w:r>
-              <w:t>Movement</w:t>
-            </w:r>
-          </w:p>
-        </w:tc>
-        <w:tc>
-          <w:tcPr>
-            <w:tcW w:w="1504" w:type="dxa"/>
+              <w:t>Choose the stats to increase</w:t>
+            </w:r>
+          </w:p>
+        </w:tc>
+        <w:tc>
+          <w:tcPr>
+            <w:tcW w:w="1505" w:type="dxa"/>
           </w:tcPr>
           <w:p>
             <w:r>
@@ -4258,20 +4318,62 @@
             </w:r>
           </w:p>
         </w:tc>
-        <w:tc>
-          <w:tcPr>
-            <w:tcW w:w="1548" w:type="dxa"/>
-          </w:tcPr>
-          <w:p>
-            <w:r>
-              <w:t>Character spends money on the gym to train and increase his stat or learn new combos</w:t>
-            </w:r>
-          </w:p>
-          <w:p/>
-        </w:tc>
-        <w:tc>
-          <w:tcPr>
-            <w:tcW w:w="1505" w:type="dxa"/>
+      </w:tr>
+      <w:tr>
+        <w:tc>
+          <w:tcPr>
+            <w:tcW w:w="1487" w:type="dxa"/>
+          </w:tcPr>
+          <w:p>
+            <w:pPr>
+              <w:jc w:val="center"/>
+            </w:pPr>
+          </w:p>
+          <w:p>
+            <w:pPr>
+              <w:jc w:val="center"/>
+            </w:pPr>
+            <w:r>
+              <w:t>29</w:t>
+            </w:r>
+            <w:r>
+              <w:t>.1.1</w:t>
+            </w:r>
+          </w:p>
+          <w:p>
+            <w:pPr>
+              <w:jc w:val="center"/>
+            </w:pPr>
+          </w:p>
+        </w:tc>
+        <w:tc>
+          <w:tcPr>
+            <w:tcW w:w="1536" w:type="dxa"/>
+          </w:tcPr>
+          <w:p>
+            <w:r>
+              <w:t xml:space="preserve">Select </w:t>
+            </w:r>
+            <w:proofErr w:type="spellStart"/>
+            <w:r>
+              <w:t>Strenght</w:t>
+            </w:r>
+            <w:proofErr w:type="spellEnd"/>
+          </w:p>
+        </w:tc>
+        <w:tc>
+          <w:tcPr>
+            <w:tcW w:w="1770" w:type="dxa"/>
+          </w:tcPr>
+          <w:p>
+            <w:r>
+              <w:t>Press confirmation (Keyboard Enter, 360 Pad A)</w:t>
+            </w:r>
+          </w:p>
+        </w:tc>
+        <w:tc>
+          <w:tcPr>
+            <w:tcW w:w="1504" w:type="dxa"/>
           </w:tcPr>
           <w:p>
             <w:r>
@@ -4279,41 +4381,61 @@
             </w:r>
           </w:p>
         </w:tc>
-      </w:tr>
-      <w:tr>
-        <w:tc>
-          <w:tcPr>
-            <w:tcW w:w="1487" w:type="dxa"/>
-          </w:tcPr>
-          <w:p>
-            <w:pPr>
-              <w:jc w:val="center"/>
-            </w:pPr>
-          </w:p>
-          <w:p>
-            <w:pPr>
-              <w:jc w:val="center"/>
-            </w:pPr>
-            <w:r>
-              <w:t>30</w:t>
-            </w:r>
-            <w:r>
-              <w:t>.1</w:t>
-            </w:r>
-          </w:p>
-          <w:p>
-            <w:pPr>
-              <w:jc w:val="center"/>
-            </w:pPr>
-          </w:p>
-        </w:tc>
-        <w:tc>
-          <w:tcPr>
-            <w:tcW w:w="1536" w:type="dxa"/>
-          </w:tcPr>
-          <w:p>
-            <w:r>
-              <w:t>Selects stats</w:t>
+        <w:tc>
+          <w:tcPr>
+            <w:tcW w:w="1548" w:type="dxa"/>
+          </w:tcPr>
+          <w:p>
+            <w:r>
+              <w:t>Increase stat by 1</w:t>
+            </w:r>
+          </w:p>
+        </w:tc>
+        <w:tc>
+          <w:tcPr>
+            <w:tcW w:w="1505" w:type="dxa"/>
+          </w:tcPr>
+          <w:p>
+            <w:r>
+              <w:t>Game</w:t>
+            </w:r>
+          </w:p>
+        </w:tc>
+      </w:tr>
+      <w:tr>
+        <w:tc>
+          <w:tcPr>
+            <w:tcW w:w="1487" w:type="dxa"/>
+          </w:tcPr>
+          <w:p>
+            <w:pPr>
+              <w:jc w:val="center"/>
+            </w:pPr>
+          </w:p>
+          <w:p>
+            <w:pPr>
+              <w:jc w:val="center"/>
+            </w:pPr>
+            <w:r>
+              <w:t>29</w:t>
+            </w:r>
+            <w:r>
+              <w:t>.1.2</w:t>
+            </w:r>
+          </w:p>
+          <w:p>
+            <w:pPr>
+              <w:jc w:val="center"/>
+            </w:pPr>
+          </w:p>
+        </w:tc>
+        <w:tc>
+          <w:tcPr>
+            <w:tcW w:w="1536" w:type="dxa"/>
+          </w:tcPr>
+          <w:p>
+            <w:r>
+              <w:t>Select Agility</w:t>
             </w:r>
           </w:p>
         </w:tc>
@@ -4343,89 +4465,6 @@
           </w:tcPr>
           <w:p>
             <w:r>
-              <w:t>Choose the stats to increase</w:t>
-            </w:r>
-          </w:p>
-        </w:tc>
-        <w:tc>
-          <w:tcPr>
-            <w:tcW w:w="1505" w:type="dxa"/>
-          </w:tcPr>
-          <w:p>
-            <w:r>
-              <w:t>User</w:t>
-            </w:r>
-          </w:p>
-        </w:tc>
-      </w:tr>
-      <w:tr>
-        <w:tc>
-          <w:tcPr>
-            <w:tcW w:w="1487" w:type="dxa"/>
-          </w:tcPr>
-          <w:p>
-            <w:pPr>
-              <w:jc w:val="center"/>
-            </w:pPr>
-          </w:p>
-          <w:p>
-            <w:pPr>
-              <w:jc w:val="center"/>
-            </w:pPr>
-            <w:r>
-              <w:t>30</w:t>
-            </w:r>
-            <w:r>
-              <w:t>.1.1</w:t>
-            </w:r>
-          </w:p>
-          <w:p>
-            <w:pPr>
-              <w:jc w:val="center"/>
-            </w:pPr>
-          </w:p>
-        </w:tc>
-        <w:tc>
-          <w:tcPr>
-            <w:tcW w:w="1536" w:type="dxa"/>
-          </w:tcPr>
-          <w:p>
-            <w:r>
-              <w:t xml:space="preserve">Select </w:t>
-            </w:r>
-            <w:proofErr w:type="spellStart"/>
-            <w:r>
-              <w:t>Strenght</w:t>
-            </w:r>
-            <w:proofErr w:type="spellEnd"/>
-          </w:p>
-        </w:tc>
-        <w:tc>
-          <w:tcPr>
-            <w:tcW w:w="1770" w:type="dxa"/>
-          </w:tcPr>
-          <w:p>
-            <w:r>
-              <w:t>Press confirmation (Keyboard Enter, 360 Pad A)</w:t>
-            </w:r>
-          </w:p>
-        </w:tc>
-        <w:tc>
-          <w:tcPr>
-            <w:tcW w:w="1504" w:type="dxa"/>
-          </w:tcPr>
-          <w:p>
-            <w:r>
-              <w:t>User</w:t>
-            </w:r>
-          </w:p>
-        </w:tc>
-        <w:tc>
-          <w:tcPr>
-            <w:tcW w:w="1548" w:type="dxa"/>
-          </w:tcPr>
-          <w:p>
-            <w:r>
               <w:t>Increase stat by 1</w:t>
             </w:r>
           </w:p>
@@ -4456,85 +4495,7 @@
               <w:jc w:val="center"/>
             </w:pPr>
             <w:r>
-              <w:t>30</w:t>
-            </w:r>
-            <w:r>
-              <w:t>.1.2</w:t>
-            </w:r>
-          </w:p>
-          <w:p>
-            <w:pPr>
-              <w:jc w:val="center"/>
-            </w:pPr>
-          </w:p>
-        </w:tc>
-        <w:tc>
-          <w:tcPr>
-            <w:tcW w:w="1536" w:type="dxa"/>
-          </w:tcPr>
-          <w:p>
-            <w:r>
-              <w:t>Select Agility</w:t>
-            </w:r>
-          </w:p>
-        </w:tc>
-        <w:tc>
-          <w:tcPr>
-            <w:tcW w:w="1770" w:type="dxa"/>
-          </w:tcPr>
-          <w:p>
-            <w:r>
-              <w:t>Press confirmation (Keyboard Enter, 360 Pad A)</w:t>
-            </w:r>
-          </w:p>
-        </w:tc>
-        <w:tc>
-          <w:tcPr>
-            <w:tcW w:w="1504" w:type="dxa"/>
-          </w:tcPr>
-          <w:p>
-            <w:r>
-              <w:t>User</w:t>
-            </w:r>
-          </w:p>
-        </w:tc>
-        <w:tc>
-          <w:tcPr>
-            <w:tcW w:w="1548" w:type="dxa"/>
-          </w:tcPr>
-          <w:p>
-            <w:r>
-              <w:t>Increase stat by 1</w:t>
-            </w:r>
-          </w:p>
-        </w:tc>
-        <w:tc>
-          <w:tcPr>
-            <w:tcW w:w="1505" w:type="dxa"/>
-          </w:tcPr>
-          <w:p>
-            <w:r>
-              <w:t>Game</w:t>
-            </w:r>
-          </w:p>
-        </w:tc>
-      </w:tr>
-      <w:tr>
-        <w:tc>
-          <w:tcPr>
-            <w:tcW w:w="1487" w:type="dxa"/>
-          </w:tcPr>
-          <w:p>
-            <w:pPr>
-              <w:jc w:val="center"/>
-            </w:pPr>
-          </w:p>
-          <w:p>
-            <w:pPr>
-              <w:jc w:val="center"/>
-            </w:pPr>
-            <w:r>
-              <w:t>30</w:t>
+              <w:t>29</w:t>
             </w:r>
             <w:r>
               <w:t>.1.3</w:t>
@@ -4616,11 +4577,9 @@
             </w:pPr>
             <w:r>
               <w:tab/>
-              <w:t>3</w:t>
-            </w:r>
-            <w:r>
-              <w:tab/>
-              <w:t>0</w:t>
+            </w:r>
+            <w:r>
+              <w:t>29</w:t>
             </w:r>
             <w:r>
               <w:t>.1.4</w:t>
@@ -4698,35 +4657,265 @@
               <w:jc w:val="center"/>
             </w:pPr>
             <w:r>
+              <w:t>29</w:t>
+            </w:r>
+            <w:r>
+              <w:t>.2</w:t>
+            </w:r>
+          </w:p>
+          <w:p>
+            <w:pPr>
+              <w:jc w:val="center"/>
+            </w:pPr>
+          </w:p>
+        </w:tc>
+        <w:tc>
+          <w:tcPr>
+            <w:tcW w:w="1536" w:type="dxa"/>
+          </w:tcPr>
+          <w:p>
+            <w:r>
+              <w:t>Select Combo</w:t>
+            </w:r>
+          </w:p>
+        </w:tc>
+        <w:tc>
+          <w:tcPr>
+            <w:tcW w:w="1770" w:type="dxa"/>
+          </w:tcPr>
+          <w:p>
+            <w:r>
+              <w:t>Press confirmation (Keyboard Enter, 360 Pad A)</w:t>
+            </w:r>
+          </w:p>
+        </w:tc>
+        <w:tc>
+          <w:tcPr>
+            <w:tcW w:w="1504" w:type="dxa"/>
+          </w:tcPr>
+          <w:p>
+            <w:r>
+              <w:t>User</w:t>
+            </w:r>
+          </w:p>
+        </w:tc>
+        <w:tc>
+          <w:tcPr>
+            <w:tcW w:w="1548" w:type="dxa"/>
+          </w:tcPr>
+          <w:p>
+            <w:r>
+              <w:t>Be able to purchase Combos</w:t>
+            </w:r>
+          </w:p>
+        </w:tc>
+        <w:tc>
+          <w:tcPr>
+            <w:tcW w:w="1505" w:type="dxa"/>
+          </w:tcPr>
+          <w:p>
+            <w:r>
+              <w:t>User, Game</w:t>
+            </w:r>
+          </w:p>
+        </w:tc>
+      </w:tr>
+      <w:tr>
+        <w:tc>
+          <w:tcPr>
+            <w:tcW w:w="1487" w:type="dxa"/>
+          </w:tcPr>
+          <w:p>
+            <w:pPr>
+              <w:jc w:val="center"/>
+            </w:pPr>
+          </w:p>
+          <w:p>
+            <w:pPr>
+              <w:jc w:val="center"/>
+            </w:pPr>
+            <w:r>
+              <w:t>29</w:t>
+            </w:r>
+            <w:r>
+              <w:t>.2.1</w:t>
+            </w:r>
+          </w:p>
+          <w:p>
+            <w:pPr>
+              <w:jc w:val="center"/>
+            </w:pPr>
+          </w:p>
+        </w:tc>
+        <w:tc>
+          <w:tcPr>
+            <w:tcW w:w="1536" w:type="dxa"/>
+          </w:tcPr>
+          <w:p>
+            <w:r>
+              <w:t>Purchase Combo</w:t>
+            </w:r>
+          </w:p>
+        </w:tc>
+        <w:tc>
+          <w:tcPr>
+            <w:tcW w:w="1770" w:type="dxa"/>
+          </w:tcPr>
+          <w:p>
+            <w:r>
+              <w:t>Press confirmation (Keyboard Enter, 360 Pad A)</w:t>
+            </w:r>
+          </w:p>
+        </w:tc>
+        <w:tc>
+          <w:tcPr>
+            <w:tcW w:w="1504" w:type="dxa"/>
+          </w:tcPr>
+          <w:p>
+            <w:r>
+              <w:t>User</w:t>
+            </w:r>
+          </w:p>
+        </w:tc>
+        <w:tc>
+          <w:tcPr>
+            <w:tcW w:w="1548" w:type="dxa"/>
+          </w:tcPr>
+          <w:p>
+            <w:r>
+              <w:t>Able to use that Combo</w:t>
+            </w:r>
+          </w:p>
+        </w:tc>
+        <w:tc>
+          <w:tcPr>
+            <w:tcW w:w="1505" w:type="dxa"/>
+          </w:tcPr>
+          <w:p>
+            <w:r>
+              <w:t>User, Game</w:t>
+            </w:r>
+          </w:p>
+        </w:tc>
+      </w:tr>
+      <w:tr>
+        <w:tc>
+          <w:tcPr>
+            <w:tcW w:w="1487" w:type="dxa"/>
+          </w:tcPr>
+          <w:p>
+            <w:pPr>
+              <w:jc w:val="center"/>
+            </w:pPr>
+          </w:p>
+          <w:p>
+            <w:pPr>
+              <w:jc w:val="center"/>
+            </w:pPr>
+            <w:r>
+              <w:t>29.3</w:t>
+            </w:r>
+          </w:p>
+          <w:p>
+            <w:pPr>
+              <w:jc w:val="center"/>
+            </w:pPr>
+          </w:p>
+        </w:tc>
+        <w:tc>
+          <w:tcPr>
+            <w:tcW w:w="1536" w:type="dxa"/>
+          </w:tcPr>
+          <w:p>
+            <w:r>
+              <w:t>Not enough funds</w:t>
+            </w:r>
+          </w:p>
+        </w:tc>
+        <w:tc>
+          <w:tcPr>
+            <w:tcW w:w="1770" w:type="dxa"/>
+          </w:tcPr>
+          <w:p/>
+        </w:tc>
+        <w:tc>
+          <w:tcPr>
+            <w:tcW w:w="1504" w:type="dxa"/>
+          </w:tcPr>
+          <w:p>
+            <w:r>
+              <w:t>Game</w:t>
+            </w:r>
+          </w:p>
+        </w:tc>
+        <w:tc>
+          <w:tcPr>
+            <w:tcW w:w="1548" w:type="dxa"/>
+          </w:tcPr>
+          <w:p>
+            <w:r>
+              <w:t>Not able to purchase</w:t>
+            </w:r>
+          </w:p>
+        </w:tc>
+        <w:tc>
+          <w:tcPr>
+            <w:tcW w:w="1505" w:type="dxa"/>
+          </w:tcPr>
+          <w:p>
+            <w:r>
+              <w:t>Game</w:t>
+            </w:r>
+          </w:p>
+        </w:tc>
+      </w:tr>
+      <w:tr>
+        <w:tc>
+          <w:tcPr>
+            <w:tcW w:w="1487" w:type="dxa"/>
+          </w:tcPr>
+          <w:p>
+            <w:pPr>
+              <w:jc w:val="center"/>
+            </w:pPr>
+          </w:p>
+          <w:p>
+            <w:pPr>
+              <w:jc w:val="center"/>
+            </w:pPr>
+            <w:r>
               <w:t>30</w:t>
             </w:r>
-            <w:r>
-              <w:t>.2</w:t>
-            </w:r>
-          </w:p>
-          <w:p>
-            <w:pPr>
-              <w:jc w:val="center"/>
-            </w:pPr>
-          </w:p>
-        </w:tc>
-        <w:tc>
-          <w:tcPr>
-            <w:tcW w:w="1536" w:type="dxa"/>
-          </w:tcPr>
-          <w:p>
-            <w:r>
-              <w:t>Select Combo</w:t>
-            </w:r>
-          </w:p>
-        </w:tc>
-        <w:tc>
-          <w:tcPr>
-            <w:tcW w:w="1770" w:type="dxa"/>
-          </w:tcPr>
-          <w:p>
-            <w:r>
-              <w:t>Press confirmation (Keyboard Enter, 360 Pad A)</w:t>
+          </w:p>
+          <w:p>
+            <w:pPr>
+              <w:jc w:val="center"/>
+            </w:pPr>
+          </w:p>
+          <w:p>
+            <w:pPr>
+              <w:jc w:val="center"/>
+            </w:pPr>
+          </w:p>
+        </w:tc>
+        <w:tc>
+          <w:tcPr>
+            <w:tcW w:w="1536" w:type="dxa"/>
+          </w:tcPr>
+          <w:p>
+            <w:r>
+              <w:lastRenderedPageBreak/>
+              <w:t>Hit Man Hole</w:t>
+            </w:r>
+          </w:p>
+        </w:tc>
+        <w:tc>
+          <w:tcPr>
+            <w:tcW w:w="1770" w:type="dxa"/>
+          </w:tcPr>
+          <w:p>
+            <w:r>
+              <w:t>Attack</w:t>
             </w:r>
           </w:p>
         </w:tc>
@@ -4746,8 +4935,86 @@
           </w:tcPr>
           <w:p>
             <w:r>
-              <w:t>Be able to purchase Combos</w:t>
-            </w:r>
+              <w:t xml:space="preserve">Character is able to go </w:t>
+            </w:r>
+            <w:r>
+              <w:lastRenderedPageBreak/>
+              <w:t>through the sewers.</w:t>
+            </w:r>
+          </w:p>
+        </w:tc>
+        <w:tc>
+          <w:tcPr>
+            <w:tcW w:w="1505" w:type="dxa"/>
+          </w:tcPr>
+          <w:p>
+            <w:r>
+              <w:lastRenderedPageBreak/>
+              <w:t>User</w:t>
+            </w:r>
+          </w:p>
+        </w:tc>
+      </w:tr>
+      <w:tr>
+        <w:tc>
+          <w:tcPr>
+            <w:tcW w:w="1487" w:type="dxa"/>
+          </w:tcPr>
+          <w:p/>
+          <w:p>
+            <w:pPr>
+              <w:jc w:val="center"/>
+            </w:pPr>
+            <w:r>
+              <w:t>31</w:t>
+            </w:r>
+          </w:p>
+          <w:p>
+            <w:pPr>
+              <w:jc w:val="center"/>
+            </w:pPr>
+          </w:p>
+        </w:tc>
+        <w:tc>
+          <w:tcPr>
+            <w:tcW w:w="1536" w:type="dxa"/>
+          </w:tcPr>
+          <w:p>
+            <w:r>
+              <w:t>Player Dies</w:t>
+            </w:r>
+          </w:p>
+        </w:tc>
+        <w:tc>
+          <w:tcPr>
+            <w:tcW w:w="1770" w:type="dxa"/>
+          </w:tcPr>
+          <w:p>
+            <w:r>
+              <w:t>Game</w:t>
+            </w:r>
+          </w:p>
+        </w:tc>
+        <w:tc>
+          <w:tcPr>
+            <w:tcW w:w="1504" w:type="dxa"/>
+          </w:tcPr>
+          <w:p>
+            <w:r>
+              <w:t>User</w:t>
+            </w:r>
+          </w:p>
+        </w:tc>
+        <w:tc>
+          <w:tcPr>
+            <w:tcW w:w="1548" w:type="dxa"/>
+          </w:tcPr>
+          <w:p>
+            <w:r>
+              <w:t>Characters health reaches zero User is asked to continue.</w:t>
+            </w:r>
+            <w:bookmarkStart w:id="0" w:name="_GoBack"/>
+            <w:bookmarkEnd w:id="0"/>
           </w:p>
         </w:tc>
         <w:tc>
@@ -4759,171 +5026,19 @@
               <w:t>User, Game</w:t>
             </w:r>
           </w:p>
-        </w:tc>
-      </w:tr>
-      <w:tr>
-        <w:tc>
-          <w:tcPr>
-            <w:tcW w:w="1487" w:type="dxa"/>
-          </w:tcPr>
-          <w:p>
-            <w:pPr>
-              <w:jc w:val="center"/>
-            </w:pPr>
-          </w:p>
-          <w:p>
-            <w:pPr>
-              <w:jc w:val="center"/>
-            </w:pPr>
-            <w:r>
-              <w:t>30</w:t>
-            </w:r>
-            <w:r>
-              <w:t>.2.1</w:t>
-            </w:r>
-          </w:p>
-          <w:p>
-            <w:pPr>
-              <w:jc w:val="center"/>
-            </w:pPr>
-          </w:p>
-        </w:tc>
-        <w:tc>
-          <w:tcPr>
-            <w:tcW w:w="1536" w:type="dxa"/>
-          </w:tcPr>
-          <w:p>
-            <w:r>
-              <w:t>Purchase Combo</w:t>
-            </w:r>
-          </w:p>
-        </w:tc>
-        <w:tc>
-          <w:tcPr>
-            <w:tcW w:w="1770" w:type="dxa"/>
-          </w:tcPr>
-          <w:p>
-            <w:r>
-              <w:t>Press confirmation (Keyboard Enter, 360 Pad A)</w:t>
-            </w:r>
-          </w:p>
-        </w:tc>
-        <w:tc>
-          <w:tcPr>
-            <w:tcW w:w="1504" w:type="dxa"/>
-          </w:tcPr>
-          <w:p>
-            <w:r>
-              <w:t>User</w:t>
-            </w:r>
-          </w:p>
-        </w:tc>
-        <w:tc>
-          <w:tcPr>
-            <w:tcW w:w="1548" w:type="dxa"/>
-          </w:tcPr>
-          <w:p>
-            <w:r>
-              <w:t>Able to use that Combo</w:t>
-            </w:r>
-          </w:p>
-        </w:tc>
-        <w:tc>
-          <w:tcPr>
-            <w:tcW w:w="1505" w:type="dxa"/>
-          </w:tcPr>
-          <w:p>
-            <w:r>
-              <w:t>User, Game</w:t>
-            </w:r>
-          </w:p>
-        </w:tc>
-      </w:tr>
-      <w:tr>
-        <w:tc>
-          <w:tcPr>
-            <w:tcW w:w="1487" w:type="dxa"/>
-          </w:tcPr>
-          <w:p>
-            <w:pPr>
-              <w:jc w:val="center"/>
-            </w:pPr>
-          </w:p>
-          <w:p>
-            <w:pPr>
-              <w:jc w:val="center"/>
-            </w:pPr>
-            <w:r>
-              <w:t>31</w:t>
-            </w:r>
-          </w:p>
-          <w:p>
-            <w:pPr>
-              <w:jc w:val="center"/>
-            </w:pPr>
-          </w:p>
-          <w:p>
-            <w:pPr>
-              <w:jc w:val="center"/>
-            </w:pPr>
-          </w:p>
-        </w:tc>
-        <w:tc>
-          <w:tcPr>
-            <w:tcW w:w="1536" w:type="dxa"/>
-          </w:tcPr>
-          <w:p>
-            <w:r>
-              <w:t>Hit Man Hole</w:t>
-            </w:r>
-          </w:p>
-        </w:tc>
-        <w:tc>
-          <w:tcPr>
-            <w:tcW w:w="1770" w:type="dxa"/>
-          </w:tcPr>
-          <w:p>
-            <w:r>
-              <w:t>Attack</w:t>
-            </w:r>
-          </w:p>
-        </w:tc>
-        <w:tc>
-          <w:tcPr>
-            <w:tcW w:w="1504" w:type="dxa"/>
-          </w:tcPr>
-          <w:p>
-            <w:r>
-              <w:t>User</w:t>
-            </w:r>
-          </w:p>
-        </w:tc>
-        <w:tc>
-          <w:tcPr>
-            <w:tcW w:w="1548" w:type="dxa"/>
-          </w:tcPr>
-          <w:p>
-            <w:r>
-              <w:t>Character is able to go through the sewers.</w:t>
-            </w:r>
-          </w:p>
-        </w:tc>
-        <w:tc>
-          <w:tcPr>
-            <w:tcW w:w="1505" w:type="dxa"/>
-          </w:tcPr>
-          <w:p>
-            <w:r>
-              <w:t>User</w:t>
-            </w:r>
-          </w:p>
-        </w:tc>
-      </w:tr>
-      <w:tr>
-        <w:tc>
-          <w:tcPr>
-            <w:tcW w:w="1487" w:type="dxa"/>
-          </w:tcPr>
+          <w:p>
+            <w:pPr>
+              <w:jc w:val="center"/>
+            </w:pPr>
+          </w:p>
+        </w:tc>
+      </w:tr>
+      <w:tr>
+        <w:tc>
+          <w:tcPr>
+            <w:tcW w:w="1487" w:type="dxa"/>
+          </w:tcPr>
+          <w:p/>
           <w:p/>
           <w:p>
             <w:pPr>
@@ -4931,89 +5046,6 @@
             </w:pPr>
             <w:r>
               <w:t>32</w:t>
-            </w:r>
-          </w:p>
-          <w:p>
-            <w:pPr>
-              <w:jc w:val="center"/>
-            </w:pPr>
-          </w:p>
-        </w:tc>
-        <w:tc>
-          <w:tcPr>
-            <w:tcW w:w="1536" w:type="dxa"/>
-          </w:tcPr>
-          <w:p>
-            <w:r>
-              <w:lastRenderedPageBreak/>
-              <w:t>Player Dies</w:t>
-            </w:r>
-          </w:p>
-        </w:tc>
-        <w:tc>
-          <w:tcPr>
-            <w:tcW w:w="1770" w:type="dxa"/>
-          </w:tcPr>
-          <w:p>
-            <w:r>
-              <w:t>Game</w:t>
-            </w:r>
-          </w:p>
-        </w:tc>
-        <w:tc>
-          <w:tcPr>
-            <w:tcW w:w="1504" w:type="dxa"/>
-          </w:tcPr>
-          <w:p>
-            <w:r>
-              <w:t>User</w:t>
-            </w:r>
-          </w:p>
-        </w:tc>
-        <w:tc>
-          <w:tcPr>
-            <w:tcW w:w="1548" w:type="dxa"/>
-          </w:tcPr>
-          <w:p>
-            <w:r>
-              <w:t xml:space="preserve">Characters health reaches </w:t>
-            </w:r>
-            <w:r>
-              <w:lastRenderedPageBreak/>
-              <w:t>zero User is asked to continue.</w:t>
-            </w:r>
-          </w:p>
-        </w:tc>
-        <w:tc>
-          <w:tcPr>
-            <w:tcW w:w="1505" w:type="dxa"/>
-          </w:tcPr>
-          <w:p>
-            <w:r>
-              <w:lastRenderedPageBreak/>
-              <w:t>User, Game</w:t>
-            </w:r>
-          </w:p>
-          <w:p>
-            <w:pPr>
-              <w:jc w:val="center"/>
-            </w:pPr>
-          </w:p>
-        </w:tc>
-      </w:tr>
-      <w:tr>
-        <w:tc>
-          <w:tcPr>
-            <w:tcW w:w="1487" w:type="dxa"/>
-          </w:tcPr>
-          <w:p/>
-          <w:p/>
-          <w:p>
-            <w:pPr>
-              <w:jc w:val="center"/>
-            </w:pPr>
-            <w:r>
-              <w:t>33</w:t>
             </w:r>
           </w:p>
         </w:tc>

</xml_diff>